<commit_message>
test for all the models on the same model
</commit_message>
<xml_diff>
--- a/Report.docx
+++ b/Report.docx
@@ -76,11 +76,9 @@
             <w:tcW w:w="1350" w:type="dxa"/>
           </w:tcPr>
           <w:p>
-            <w:proofErr w:type="spellStart"/>
             <w:r>
               <w:t>XGBoost</w:t>
             </w:r>
-            <w:proofErr w:type="spellEnd"/>
           </w:p>
         </w:tc>
       </w:tr>
@@ -524,10 +522,7 @@
               <w:t>0.</w:t>
             </w:r>
             <w:r>
-              <w:t xml:space="preserve"> </w:t>
-            </w:r>
-            <w:r>
-              <w:t>9500</w:t>
+              <w:t xml:space="preserve"> 9500</w:t>
             </w:r>
           </w:p>
         </w:tc>
@@ -578,10 +573,7 @@
               <w:t>0.</w:t>
             </w:r>
             <w:r>
-              <w:t xml:space="preserve"> </w:t>
-            </w:r>
-            <w:r>
-              <w:t>9552</w:t>
+              <w:t xml:space="preserve"> 9552</w:t>
             </w:r>
           </w:p>
         </w:tc>
@@ -615,11 +607,9 @@
             <w:tcW w:w="1345" w:type="dxa"/>
           </w:tcPr>
           <w:p>
-            <w:proofErr w:type="spellStart"/>
             <w:r>
               <w:t>stdev</w:t>
             </w:r>
-            <w:proofErr w:type="spellEnd"/>
           </w:p>
         </w:tc>
         <w:tc>
@@ -729,11 +719,9 @@
             <w:tcW w:w="1350" w:type="dxa"/>
           </w:tcPr>
           <w:p>
-            <w:proofErr w:type="spellStart"/>
             <w:r>
               <w:t>XGBoost</w:t>
             </w:r>
-            <w:proofErr w:type="spellEnd"/>
           </w:p>
         </w:tc>
       </w:tr>
@@ -757,10 +745,13 @@
           </w:tcPr>
           <w:p>
             <w:r>
-              <w:t>0.9</w:t>
-            </w:r>
-            <w:r>
-              <w:t>392</w:t>
+              <w:t>0.</w:t>
+            </w:r>
+            <w:r>
+              <w:t xml:space="preserve"> </w:t>
+            </w:r>
+            <w:r>
+              <w:t>9478</w:t>
             </w:r>
           </w:p>
         </w:tc>
@@ -770,7 +761,13 @@
           </w:tcPr>
           <w:p>
             <w:r>
-              <w:t>0.9154</w:t>
+              <w:t>0.</w:t>
+            </w:r>
+            <w:r>
+              <w:t xml:space="preserve"> </w:t>
+            </w:r>
+            <w:r>
+              <w:t>9152</w:t>
             </w:r>
           </w:p>
         </w:tc>
@@ -780,7 +777,13 @@
           </w:tcPr>
           <w:p>
             <w:r>
-              <w:t>0.9458</w:t>
+              <w:t>0.</w:t>
+            </w:r>
+            <w:r>
+              <w:t xml:space="preserve"> </w:t>
+            </w:r>
+            <w:r>
+              <w:t>9458</w:t>
             </w:r>
           </w:p>
         </w:tc>
@@ -805,10 +808,13 @@
           </w:tcPr>
           <w:p>
             <w:r>
-              <w:t>0.9</w:t>
-            </w:r>
-            <w:r>
-              <w:t>494</w:t>
+              <w:t>0.</w:t>
+            </w:r>
+            <w:r>
+              <w:t xml:space="preserve"> </w:t>
+            </w:r>
+            <w:r>
+              <w:t>9630</w:t>
             </w:r>
           </w:p>
         </w:tc>
@@ -818,7 +824,13 @@
           </w:tcPr>
           <w:p>
             <w:r>
-              <w:t>0.9217</w:t>
+              <w:t>0.</w:t>
+            </w:r>
+            <w:r>
+              <w:t xml:space="preserve"> </w:t>
+            </w:r>
+            <w:r>
+              <w:t>9214</w:t>
             </w:r>
           </w:p>
         </w:tc>
@@ -828,7 +840,13 @@
           </w:tcPr>
           <w:p>
             <w:r>
-              <w:t>0.9587</w:t>
+              <w:t>0.</w:t>
+            </w:r>
+            <w:r>
+              <w:t xml:space="preserve"> </w:t>
+            </w:r>
+            <w:r>
+              <w:t>9586</w:t>
             </w:r>
           </w:p>
         </w:tc>
@@ -853,10 +871,13 @@
           </w:tcPr>
           <w:p>
             <w:r>
-              <w:t>0.9</w:t>
-            </w:r>
-            <w:r>
-              <w:t>505</w:t>
+              <w:t>0.</w:t>
+            </w:r>
+            <w:r>
+              <w:t xml:space="preserve"> </w:t>
+            </w:r>
+            <w:r>
+              <w:t>9586</w:t>
             </w:r>
           </w:p>
         </w:tc>
@@ -866,7 +887,13 @@
           </w:tcPr>
           <w:p>
             <w:r>
-              <w:t>0.9283</w:t>
+              <w:t>0.</w:t>
+            </w:r>
+            <w:r>
+              <w:t xml:space="preserve"> </w:t>
+            </w:r>
+            <w:r>
+              <w:t>9280</w:t>
             </w:r>
           </w:p>
         </w:tc>
@@ -876,7 +903,13 @@
           </w:tcPr>
           <w:p>
             <w:r>
-              <w:t>0.9587</w:t>
+              <w:t>0.</w:t>
+            </w:r>
+            <w:r>
+              <w:t xml:space="preserve"> </w:t>
+            </w:r>
+            <w:r>
+              <w:t>9588</w:t>
             </w:r>
           </w:p>
         </w:tc>
@@ -901,10 +934,13 @@
           </w:tcPr>
           <w:p>
             <w:r>
-              <w:t>0.9</w:t>
-            </w:r>
-            <w:r>
-              <w:t>529</w:t>
+              <w:t>0.</w:t>
+            </w:r>
+            <w:r>
+              <w:t xml:space="preserve"> </w:t>
+            </w:r>
+            <w:r>
+              <w:t>9674</w:t>
             </w:r>
           </w:p>
         </w:tc>
@@ -914,7 +950,13 @@
           </w:tcPr>
           <w:p>
             <w:r>
-              <w:t>0.9326</w:t>
+              <w:t>0.</w:t>
+            </w:r>
+            <w:r>
+              <w:t xml:space="preserve"> </w:t>
+            </w:r>
+            <w:r>
+              <w:t>9325</w:t>
             </w:r>
           </w:p>
         </w:tc>
@@ -924,7 +966,13 @@
           </w:tcPr>
           <w:p>
             <w:r>
-              <w:t>0.9609</w:t>
+              <w:t>0.</w:t>
+            </w:r>
+            <w:r>
+              <w:t xml:space="preserve"> </w:t>
+            </w:r>
+            <w:r>
+              <w:t>9608</w:t>
             </w:r>
           </w:p>
         </w:tc>
@@ -949,10 +997,13 @@
           </w:tcPr>
           <w:p>
             <w:r>
-              <w:t>0.9</w:t>
-            </w:r>
-            <w:r>
-              <w:t>252</w:t>
+              <w:t>0.</w:t>
+            </w:r>
+            <w:r>
+              <w:t xml:space="preserve"> </w:t>
+            </w:r>
+            <w:r>
+              <w:t>9435</w:t>
             </w:r>
           </w:p>
         </w:tc>
@@ -962,7 +1013,13 @@
           </w:tcPr>
           <w:p>
             <w:r>
-              <w:t>0.9087</w:t>
+              <w:t>0.</w:t>
+            </w:r>
+            <w:r>
+              <w:t xml:space="preserve"> </w:t>
+            </w:r>
+            <w:r>
+              <w:t>9088</w:t>
             </w:r>
           </w:p>
         </w:tc>
@@ -972,7 +1029,13 @@
           </w:tcPr>
           <w:p>
             <w:r>
-              <w:t>0.9543</w:t>
+              <w:t>0.</w:t>
+            </w:r>
+            <w:r>
+              <w:t xml:space="preserve"> </w:t>
+            </w:r>
+            <w:r>
+              <w:t>9545</w:t>
             </w:r>
           </w:p>
         </w:tc>
@@ -997,10 +1060,13 @@
           </w:tcPr>
           <w:p>
             <w:r>
-              <w:t>0.9</w:t>
-            </w:r>
-            <w:r>
-              <w:t>526</w:t>
+              <w:t>0.</w:t>
+            </w:r>
+            <w:r>
+              <w:t xml:space="preserve"> </w:t>
+            </w:r>
+            <w:r>
+              <w:t>9630</w:t>
             </w:r>
           </w:p>
         </w:tc>
@@ -1010,7 +1076,13 @@
           </w:tcPr>
           <w:p>
             <w:r>
-              <w:t>0.9370</w:t>
+              <w:t>0.</w:t>
+            </w:r>
+            <w:r>
+              <w:t xml:space="preserve"> </w:t>
+            </w:r>
+            <w:r>
+              <w:t>9369</w:t>
             </w:r>
           </w:p>
         </w:tc>
@@ -1020,7 +1092,13 @@
           </w:tcPr>
           <w:p>
             <w:r>
-              <w:t>0.9565</w:t>
+              <w:t>0.</w:t>
+            </w:r>
+            <w:r>
+              <w:t xml:space="preserve"> </w:t>
+            </w:r>
+            <w:r>
+              <w:t>9565</w:t>
             </w:r>
           </w:p>
         </w:tc>
@@ -1045,10 +1123,13 @@
           </w:tcPr>
           <w:p>
             <w:r>
-              <w:t>0.9</w:t>
-            </w:r>
-            <w:r>
-              <w:t>382</w:t>
+              <w:t>0.</w:t>
+            </w:r>
+            <w:r>
+              <w:t xml:space="preserve"> </w:t>
+            </w:r>
+            <w:r>
+              <w:t>9520</w:t>
             </w:r>
           </w:p>
         </w:tc>
@@ -1058,7 +1139,13 @@
           </w:tcPr>
           <w:p>
             <w:r>
-              <w:t>0.9348</w:t>
+              <w:t>0.</w:t>
+            </w:r>
+            <w:r>
+              <w:t xml:space="preserve"> </w:t>
+            </w:r>
+            <w:r>
+              <w:t>9345</w:t>
             </w:r>
           </w:p>
         </w:tc>
@@ -1068,10 +1155,13 @@
           </w:tcPr>
           <w:p>
             <w:r>
-              <w:t>0.95</w:t>
-            </w:r>
-            <w:r>
-              <w:t>00</w:t>
+              <w:t>0.</w:t>
+            </w:r>
+            <w:r>
+              <w:t xml:space="preserve"> </w:t>
+            </w:r>
+            <w:r>
+              <w:t>9500</w:t>
             </w:r>
           </w:p>
         </w:tc>
@@ -1096,10 +1186,13 @@
           </w:tcPr>
           <w:p>
             <w:r>
-              <w:t>0.9</w:t>
-            </w:r>
-            <w:r>
-              <w:t>408</w:t>
+              <w:t>0.</w:t>
+            </w:r>
+            <w:r>
+              <w:t xml:space="preserve"> </w:t>
+            </w:r>
+            <w:r>
+              <w:t>9563</w:t>
             </w:r>
           </w:p>
         </w:tc>
@@ -1109,7 +1202,13 @@
           </w:tcPr>
           <w:p>
             <w:r>
-              <w:t>0.9261</w:t>
+              <w:t>0.</w:t>
+            </w:r>
+            <w:r>
+              <w:t xml:space="preserve"> </w:t>
+            </w:r>
+            <w:r>
+              <w:t>9256</w:t>
             </w:r>
           </w:p>
         </w:tc>
@@ -1119,10 +1218,13 @@
           </w:tcPr>
           <w:p>
             <w:r>
-              <w:t>0.95</w:t>
-            </w:r>
-            <w:r>
-              <w:t>87</w:t>
+              <w:t>0.</w:t>
+            </w:r>
+            <w:r>
+              <w:t xml:space="preserve"> </w:t>
+            </w:r>
+            <w:r>
+              <w:t>9588</w:t>
             </w:r>
           </w:p>
         </w:tc>
@@ -1150,10 +1252,10 @@
               <w:t>0.</w:t>
             </w:r>
             <w:r>
-              <w:t>9</w:t>
-            </w:r>
-            <w:r>
-              <w:t>236</w:t>
+              <w:t xml:space="preserve"> </w:t>
+            </w:r>
+            <w:r>
+              <w:t>9475</w:t>
             </w:r>
           </w:p>
         </w:tc>
@@ -1163,7 +1265,13 @@
           </w:tcPr>
           <w:p>
             <w:r>
-              <w:t>0.9391</w:t>
+              <w:t>0.</w:t>
+            </w:r>
+            <w:r>
+              <w:t xml:space="preserve"> </w:t>
+            </w:r>
+            <w:r>
+              <w:t>9385</w:t>
             </w:r>
           </w:p>
         </w:tc>
@@ -1173,10 +1281,13 @@
           </w:tcPr>
           <w:p>
             <w:r>
-              <w:t>0.95</w:t>
-            </w:r>
-            <w:r>
-              <w:t>87</w:t>
+              <w:t>0.</w:t>
+            </w:r>
+            <w:r>
+              <w:t xml:space="preserve"> </w:t>
+            </w:r>
+            <w:r>
+              <w:t>9586</w:t>
             </w:r>
           </w:p>
         </w:tc>
@@ -1201,13 +1312,16 @@
           </w:tcPr>
           <w:p>
             <w:r>
-              <w:t>0.</w:t>
-            </w:r>
-            <w:r>
-              <w:t xml:space="preserve"> 9</w:t>
-            </w:r>
-            <w:r>
-              <w:t>375</w:t>
+              <w:t>0</w:t>
+            </w:r>
+            <w:r>
+              <w:t>.</w:t>
+            </w:r>
+            <w:r>
+              <w:t xml:space="preserve"> </w:t>
+            </w:r>
+            <w:r>
+              <w:t>9497</w:t>
             </w:r>
           </w:p>
         </w:tc>
@@ -1217,7 +1331,13 @@
           </w:tcPr>
           <w:p>
             <w:r>
-              <w:t>0.9109</w:t>
+              <w:t>0.</w:t>
+            </w:r>
+            <w:r>
+              <w:t xml:space="preserve"> </w:t>
+            </w:r>
+            <w:r>
+              <w:t>9104</w:t>
             </w:r>
           </w:p>
         </w:tc>
@@ -1227,10 +1347,13 @@
           </w:tcPr>
           <w:p>
             <w:r>
-              <w:t>0.9</w:t>
-            </w:r>
-            <w:r>
-              <w:t>457</w:t>
+              <w:t>0.</w:t>
+            </w:r>
+            <w:r>
+              <w:t xml:space="preserve"> </w:t>
+            </w:r>
+            <w:r>
+              <w:t>9454</w:t>
             </w:r>
           </w:p>
         </w:tc>
@@ -1258,10 +1381,10 @@
               <w:t>0.</w:t>
             </w:r>
             <w:r>
-              <w:t xml:space="preserve"> 9</w:t>
-            </w:r>
-            <w:r>
-              <w:t>419</w:t>
+              <w:t xml:space="preserve"> </w:t>
+            </w:r>
+            <w:r>
+              <w:t>9549</w:t>
             </w:r>
           </w:p>
         </w:tc>
@@ -1271,7 +1394,13 @@
           </w:tcPr>
           <w:p>
             <w:r>
-              <w:t>0.9255</w:t>
+              <w:t>0.</w:t>
+            </w:r>
+            <w:r>
+              <w:t xml:space="preserve"> </w:t>
+            </w:r>
+            <w:r>
+              <w:t>9252</w:t>
             </w:r>
           </w:p>
         </w:tc>
@@ -1281,7 +1410,13 @@
           </w:tcPr>
           <w:p>
             <w:r>
-              <w:t>0.9548</w:t>
+              <w:t>0.</w:t>
+            </w:r>
+            <w:r>
+              <w:t xml:space="preserve"> </w:t>
+            </w:r>
+            <w:r>
+              <w:t>9548</w:t>
             </w:r>
           </w:p>
         </w:tc>
@@ -1295,11 +1430,9 @@
             <w:tcW w:w="1345" w:type="dxa"/>
           </w:tcPr>
           <w:p>
-            <w:proofErr w:type="spellStart"/>
             <w:r>
               <w:t>stdev</w:t>
             </w:r>
-            <w:proofErr w:type="spellEnd"/>
           </w:p>
         </w:tc>
         <w:tc>
@@ -1308,7 +1441,13 @@
           </w:tcPr>
           <w:p>
             <w:r>
-              <w:t>0.0088</w:t>
+              <w:t>0.</w:t>
+            </w:r>
+            <w:r>
+              <w:t xml:space="preserve"> </w:t>
+            </w:r>
+            <w:r>
+              <w:t>0076</w:t>
             </w:r>
           </w:p>
         </w:tc>
@@ -1318,7 +1457,13 @@
           </w:tcPr>
           <w:p>
             <w:r>
-              <w:t>0.0104</w:t>
+              <w:t>0.</w:t>
+            </w:r>
+            <w:r>
+              <w:t xml:space="preserve"> </w:t>
+            </w:r>
+            <w:r>
+              <w:t>0103</w:t>
             </w:r>
           </w:p>
         </w:tc>
@@ -1328,7 +1473,964 @@
           </w:tcPr>
           <w:p>
             <w:r>
-              <w:t>0.0054</w:t>
+              <w:t>0.</w:t>
+            </w:r>
+            <w:r>
+              <w:t xml:space="preserve"> </w:t>
+            </w:r>
+            <w:r>
+              <w:t>0054</w:t>
+            </w:r>
+          </w:p>
+        </w:tc>
+      </w:tr>
+    </w:tbl>
+    <w:p>
+      <w:pPr>
+        <w:rPr>
+          <w:b/>
+          <w:bCs/>
+          <w:i/>
+          <w:iCs/>
+          <w:sz w:val="32"/>
+          <w:szCs w:val="32"/>
+        </w:rPr>
+      </w:pPr>
+    </w:p>
+    <w:p>
+      <w:pPr>
+        <w:rPr>
+          <w:b/>
+          <w:bCs/>
+          <w:i/>
+          <w:iCs/>
+          <w:sz w:val="32"/>
+          <w:szCs w:val="32"/>
+        </w:rPr>
+      </w:pPr>
+    </w:p>
+    <w:p>
+      <w:pPr>
+        <w:rPr>
+          <w:b/>
+          <w:bCs/>
+          <w:i/>
+          <w:iCs/>
+          <w:sz w:val="32"/>
+          <w:szCs w:val="32"/>
+        </w:rPr>
+      </w:pPr>
+    </w:p>
+    <w:p>
+      <w:pPr>
+        <w:rPr>
+          <w:b/>
+          <w:bCs/>
+          <w:i/>
+          <w:iCs/>
+          <w:sz w:val="32"/>
+          <w:szCs w:val="32"/>
+        </w:rPr>
+      </w:pPr>
+    </w:p>
+    <w:p>
+      <w:pPr>
+        <w:rPr>
+          <w:b/>
+          <w:bCs/>
+          <w:i/>
+          <w:iCs/>
+          <w:sz w:val="32"/>
+          <w:szCs w:val="32"/>
+        </w:rPr>
+      </w:pPr>
+    </w:p>
+    <w:p>
+      <w:pPr>
+        <w:rPr>
+          <w:b/>
+          <w:bCs/>
+          <w:i/>
+          <w:iCs/>
+          <w:sz w:val="32"/>
+          <w:szCs w:val="32"/>
+        </w:rPr>
+      </w:pPr>
+      <w:r>
+        <w:rPr>
+          <w:b/>
+          <w:bCs/>
+          <w:i/>
+          <w:iCs/>
+          <w:sz w:val="32"/>
+          <w:szCs w:val="32"/>
+        </w:rPr>
+        <w:lastRenderedPageBreak/>
+        <w:t>F-measure</w:t>
+      </w:r>
+      <w:r>
+        <w:rPr>
+          <w:b/>
+          <w:bCs/>
+          <w:i/>
+          <w:iCs/>
+          <w:sz w:val="32"/>
+          <w:szCs w:val="32"/>
+        </w:rPr>
+        <w:t xml:space="preserve"> rank</w:t>
+      </w:r>
+    </w:p>
+    <w:tbl>
+      <w:tblPr>
+        <w:tblStyle w:val="TableGrid"/>
+        <w:tblW w:w="6745" w:type="dxa"/>
+        <w:tblLook w:val="04A0" w:firstRow="1" w:lastRow="0" w:firstColumn="1" w:lastColumn="0" w:noHBand="0" w:noVBand="1"/>
+      </w:tblPr>
+      <w:tblGrid>
+        <w:gridCol w:w="1345"/>
+        <w:gridCol w:w="1800"/>
+        <w:gridCol w:w="2250"/>
+        <w:gridCol w:w="1350"/>
+      </w:tblGrid>
+      <w:tr>
+        <w:trPr>
+          <w:trHeight w:val="308"/>
+        </w:trPr>
+        <w:tc>
+          <w:tcPr>
+            <w:tcW w:w="1345" w:type="dxa"/>
+          </w:tcPr>
+          <w:p>
+            <w:r>
+              <w:t>Fold</w:t>
+            </w:r>
+          </w:p>
+        </w:tc>
+        <w:tc>
+          <w:tcPr>
+            <w:tcW w:w="1800" w:type="dxa"/>
+          </w:tcPr>
+          <w:p>
+            <w:r>
+              <w:t>Random Forest</w:t>
+            </w:r>
+          </w:p>
+        </w:tc>
+        <w:tc>
+          <w:tcPr>
+            <w:tcW w:w="2250" w:type="dxa"/>
+          </w:tcPr>
+          <w:p>
+            <w:r>
+              <w:t>Logistic Regression</w:t>
+            </w:r>
+          </w:p>
+        </w:tc>
+        <w:tc>
+          <w:tcPr>
+            <w:tcW w:w="1350" w:type="dxa"/>
+          </w:tcPr>
+          <w:p>
+            <w:r>
+              <w:t>XGBoost</w:t>
+            </w:r>
+          </w:p>
+        </w:tc>
+      </w:tr>
+      <w:tr>
+        <w:trPr>
+          <w:trHeight w:val="318"/>
+        </w:trPr>
+        <w:tc>
+          <w:tcPr>
+            <w:tcW w:w="1345" w:type="dxa"/>
+          </w:tcPr>
+          <w:p>
+            <w:r>
+              <w:t>1</w:t>
+            </w:r>
+          </w:p>
+        </w:tc>
+        <w:tc>
+          <w:tcPr>
+            <w:tcW w:w="1800" w:type="dxa"/>
+          </w:tcPr>
+          <w:p>
+            <w:r>
+              <w:t>0.</w:t>
+            </w:r>
+            <w:r>
+              <w:t xml:space="preserve"> 9478</w:t>
+            </w:r>
+            <w:r>
+              <w:t>(1)</w:t>
+            </w:r>
+          </w:p>
+        </w:tc>
+        <w:tc>
+          <w:tcPr>
+            <w:tcW w:w="2250" w:type="dxa"/>
+          </w:tcPr>
+          <w:p>
+            <w:r>
+              <w:t>0.</w:t>
+            </w:r>
+            <w:r>
+              <w:t xml:space="preserve"> 9152</w:t>
+            </w:r>
+            <w:r>
+              <w:t>(</w:t>
+            </w:r>
+            <w:r>
+              <w:t>3</w:t>
+            </w:r>
+            <w:r>
+              <w:t>)</w:t>
+            </w:r>
+          </w:p>
+        </w:tc>
+        <w:tc>
+          <w:tcPr>
+            <w:tcW w:w="1350" w:type="dxa"/>
+          </w:tcPr>
+          <w:p>
+            <w:r>
+              <w:t>0.</w:t>
+            </w:r>
+            <w:r>
+              <w:t xml:space="preserve"> </w:t>
+            </w:r>
+            <w:r>
+              <w:t>9458</w:t>
+            </w:r>
+            <w:r>
+              <w:t>(</w:t>
+            </w:r>
+            <w:r>
+              <w:t>2</w:t>
+            </w:r>
+            <w:r>
+              <w:t>)</w:t>
+            </w:r>
+          </w:p>
+        </w:tc>
+      </w:tr>
+      <w:tr>
+        <w:trPr>
+          <w:trHeight w:val="308"/>
+        </w:trPr>
+        <w:tc>
+          <w:tcPr>
+            <w:tcW w:w="1345" w:type="dxa"/>
+          </w:tcPr>
+          <w:p>
+            <w:r>
+              <w:t>2</w:t>
+            </w:r>
+          </w:p>
+        </w:tc>
+        <w:tc>
+          <w:tcPr>
+            <w:tcW w:w="1800" w:type="dxa"/>
+          </w:tcPr>
+          <w:p>
+            <w:r>
+              <w:t>0.</w:t>
+            </w:r>
+            <w:r>
+              <w:t xml:space="preserve"> 9630</w:t>
+            </w:r>
+            <w:r>
+              <w:t>(1)</w:t>
+            </w:r>
+          </w:p>
+        </w:tc>
+        <w:tc>
+          <w:tcPr>
+            <w:tcW w:w="2250" w:type="dxa"/>
+          </w:tcPr>
+          <w:p>
+            <w:r>
+              <w:t>0.</w:t>
+            </w:r>
+            <w:r>
+              <w:t xml:space="preserve"> 9214</w:t>
+            </w:r>
+            <w:r>
+              <w:t>(3)</w:t>
+            </w:r>
+          </w:p>
+        </w:tc>
+        <w:tc>
+          <w:tcPr>
+            <w:tcW w:w="1350" w:type="dxa"/>
+          </w:tcPr>
+          <w:p>
+            <w:r>
+              <w:t>0.</w:t>
+            </w:r>
+            <w:r>
+              <w:t xml:space="preserve"> </w:t>
+            </w:r>
+            <w:r>
+              <w:t>9586</w:t>
+            </w:r>
+            <w:r>
+              <w:t>(2)</w:t>
+            </w:r>
+          </w:p>
+        </w:tc>
+      </w:tr>
+      <w:tr>
+        <w:trPr>
+          <w:trHeight w:val="308"/>
+        </w:trPr>
+        <w:tc>
+          <w:tcPr>
+            <w:tcW w:w="1345" w:type="dxa"/>
+          </w:tcPr>
+          <w:p>
+            <w:r>
+              <w:t>3</w:t>
+            </w:r>
+          </w:p>
+        </w:tc>
+        <w:tc>
+          <w:tcPr>
+            <w:tcW w:w="1800" w:type="dxa"/>
+          </w:tcPr>
+          <w:p>
+            <w:r>
+              <w:t>0.</w:t>
+            </w:r>
+            <w:r>
+              <w:t xml:space="preserve"> 9586</w:t>
+            </w:r>
+            <w:r>
+              <w:t>(2)</w:t>
+            </w:r>
+          </w:p>
+        </w:tc>
+        <w:tc>
+          <w:tcPr>
+            <w:tcW w:w="2250" w:type="dxa"/>
+          </w:tcPr>
+          <w:p>
+            <w:r>
+              <w:t>0.</w:t>
+            </w:r>
+            <w:r>
+              <w:t xml:space="preserve"> 9280</w:t>
+            </w:r>
+            <w:r>
+              <w:t>(3)</w:t>
+            </w:r>
+          </w:p>
+        </w:tc>
+        <w:tc>
+          <w:tcPr>
+            <w:tcW w:w="1350" w:type="dxa"/>
+          </w:tcPr>
+          <w:p>
+            <w:r>
+              <w:t>0.</w:t>
+            </w:r>
+            <w:r>
+              <w:t xml:space="preserve"> </w:t>
+            </w:r>
+            <w:r>
+              <w:t>9588</w:t>
+            </w:r>
+            <w:r>
+              <w:t>(</w:t>
+            </w:r>
+            <w:r>
+              <w:t>1</w:t>
+            </w:r>
+            <w:r>
+              <w:t>)</w:t>
+            </w:r>
+          </w:p>
+        </w:tc>
+      </w:tr>
+      <w:tr>
+        <w:trPr>
+          <w:trHeight w:val="308"/>
+        </w:trPr>
+        <w:tc>
+          <w:tcPr>
+            <w:tcW w:w="1345" w:type="dxa"/>
+          </w:tcPr>
+          <w:p>
+            <w:r>
+              <w:t>4</w:t>
+            </w:r>
+          </w:p>
+        </w:tc>
+        <w:tc>
+          <w:tcPr>
+            <w:tcW w:w="1800" w:type="dxa"/>
+          </w:tcPr>
+          <w:p>
+            <w:r>
+              <w:t>0.</w:t>
+            </w:r>
+            <w:r>
+              <w:t xml:space="preserve"> 9674</w:t>
+            </w:r>
+            <w:r>
+              <w:t>(</w:t>
+            </w:r>
+            <w:r>
+              <w:t>1</w:t>
+            </w:r>
+            <w:r>
+              <w:t>)</w:t>
+            </w:r>
+          </w:p>
+        </w:tc>
+        <w:tc>
+          <w:tcPr>
+            <w:tcW w:w="2250" w:type="dxa"/>
+          </w:tcPr>
+          <w:p>
+            <w:r>
+              <w:t>0.</w:t>
+            </w:r>
+            <w:r>
+              <w:t xml:space="preserve"> 9325</w:t>
+            </w:r>
+            <w:r>
+              <w:t>(3)</w:t>
+            </w:r>
+          </w:p>
+        </w:tc>
+        <w:tc>
+          <w:tcPr>
+            <w:tcW w:w="1350" w:type="dxa"/>
+          </w:tcPr>
+          <w:p>
+            <w:r>
+              <w:t>0.</w:t>
+            </w:r>
+            <w:r>
+              <w:t xml:space="preserve"> </w:t>
+            </w:r>
+            <w:r>
+              <w:t>9608</w:t>
+            </w:r>
+            <w:r>
+              <w:t>(2)</w:t>
+            </w:r>
+          </w:p>
+        </w:tc>
+      </w:tr>
+      <w:tr>
+        <w:trPr>
+          <w:trHeight w:val="318"/>
+        </w:trPr>
+        <w:tc>
+          <w:tcPr>
+            <w:tcW w:w="1345" w:type="dxa"/>
+          </w:tcPr>
+          <w:p>
+            <w:r>
+              <w:t>5</w:t>
+            </w:r>
+          </w:p>
+        </w:tc>
+        <w:tc>
+          <w:tcPr>
+            <w:tcW w:w="1800" w:type="dxa"/>
+          </w:tcPr>
+          <w:p>
+            <w:r>
+              <w:t>0.</w:t>
+            </w:r>
+            <w:r>
+              <w:t xml:space="preserve"> 9435</w:t>
+            </w:r>
+            <w:r>
+              <w:t>(</w:t>
+            </w:r>
+            <w:r>
+              <w:t>2</w:t>
+            </w:r>
+            <w:r>
+              <w:t>)</w:t>
+            </w:r>
+          </w:p>
+        </w:tc>
+        <w:tc>
+          <w:tcPr>
+            <w:tcW w:w="2250" w:type="dxa"/>
+          </w:tcPr>
+          <w:p>
+            <w:r>
+              <w:t>0.</w:t>
+            </w:r>
+            <w:r>
+              <w:t xml:space="preserve"> </w:t>
+            </w:r>
+            <w:r>
+              <w:t>9088</w:t>
+            </w:r>
+            <w:r>
+              <w:t>(3)</w:t>
+            </w:r>
+          </w:p>
+        </w:tc>
+        <w:tc>
+          <w:tcPr>
+            <w:tcW w:w="1350" w:type="dxa"/>
+          </w:tcPr>
+          <w:p>
+            <w:r>
+              <w:t>0.</w:t>
+            </w:r>
+            <w:r>
+              <w:t xml:space="preserve"> </w:t>
+            </w:r>
+            <w:r>
+              <w:t>9545</w:t>
+            </w:r>
+            <w:r>
+              <w:t>(</w:t>
+            </w:r>
+            <w:r>
+              <w:t>1</w:t>
+            </w:r>
+            <w:r>
+              <w:t>)</w:t>
+            </w:r>
+          </w:p>
+        </w:tc>
+      </w:tr>
+      <w:tr>
+        <w:trPr>
+          <w:trHeight w:val="308"/>
+        </w:trPr>
+        <w:tc>
+          <w:tcPr>
+            <w:tcW w:w="1345" w:type="dxa"/>
+          </w:tcPr>
+          <w:p>
+            <w:r>
+              <w:t>6</w:t>
+            </w:r>
+          </w:p>
+        </w:tc>
+        <w:tc>
+          <w:tcPr>
+            <w:tcW w:w="1800" w:type="dxa"/>
+          </w:tcPr>
+          <w:p>
+            <w:r>
+              <w:t>0.</w:t>
+            </w:r>
+            <w:r>
+              <w:t xml:space="preserve"> 9630</w:t>
+            </w:r>
+            <w:r>
+              <w:t>(</w:t>
+            </w:r>
+            <w:r>
+              <w:t>1</w:t>
+            </w:r>
+            <w:r>
+              <w:t>)</w:t>
+            </w:r>
+          </w:p>
+        </w:tc>
+        <w:tc>
+          <w:tcPr>
+            <w:tcW w:w="2250" w:type="dxa"/>
+          </w:tcPr>
+          <w:p>
+            <w:r>
+              <w:t>0.</w:t>
+            </w:r>
+            <w:r>
+              <w:t xml:space="preserve"> </w:t>
+            </w:r>
+            <w:r>
+              <w:t>9369</w:t>
+            </w:r>
+            <w:r>
+              <w:t>(3)</w:t>
+            </w:r>
+          </w:p>
+        </w:tc>
+        <w:tc>
+          <w:tcPr>
+            <w:tcW w:w="1350" w:type="dxa"/>
+          </w:tcPr>
+          <w:p>
+            <w:r>
+              <w:t>0.</w:t>
+            </w:r>
+            <w:r>
+              <w:t xml:space="preserve"> </w:t>
+            </w:r>
+            <w:r>
+              <w:t>9565</w:t>
+            </w:r>
+            <w:r>
+              <w:t>(2)</w:t>
+            </w:r>
+          </w:p>
+        </w:tc>
+      </w:tr>
+      <w:tr>
+        <w:trPr>
+          <w:trHeight w:val="308"/>
+        </w:trPr>
+        <w:tc>
+          <w:tcPr>
+            <w:tcW w:w="1345" w:type="dxa"/>
+          </w:tcPr>
+          <w:p>
+            <w:r>
+              <w:t>7</w:t>
+            </w:r>
+          </w:p>
+        </w:tc>
+        <w:tc>
+          <w:tcPr>
+            <w:tcW w:w="1800" w:type="dxa"/>
+          </w:tcPr>
+          <w:p>
+            <w:r>
+              <w:t>0.</w:t>
+            </w:r>
+            <w:r>
+              <w:t xml:space="preserve"> 9520</w:t>
+            </w:r>
+            <w:r>
+              <w:t>(</w:t>
+            </w:r>
+            <w:r>
+              <w:t>1</w:t>
+            </w:r>
+            <w:r>
+              <w:t>)</w:t>
+            </w:r>
+          </w:p>
+        </w:tc>
+        <w:tc>
+          <w:tcPr>
+            <w:tcW w:w="2250" w:type="dxa"/>
+          </w:tcPr>
+          <w:p>
+            <w:r>
+              <w:t>0.</w:t>
+            </w:r>
+            <w:r>
+              <w:t xml:space="preserve"> </w:t>
+            </w:r>
+            <w:r>
+              <w:t>9345</w:t>
+            </w:r>
+            <w:r>
+              <w:t>(3)</w:t>
+            </w:r>
+          </w:p>
+        </w:tc>
+        <w:tc>
+          <w:tcPr>
+            <w:tcW w:w="1350" w:type="dxa"/>
+          </w:tcPr>
+          <w:p>
+            <w:r>
+              <w:t>0.</w:t>
+            </w:r>
+            <w:r>
+              <w:t xml:space="preserve"> </w:t>
+            </w:r>
+            <w:r>
+              <w:t>9500</w:t>
+            </w:r>
+            <w:r>
+              <w:t>(2)</w:t>
+            </w:r>
+          </w:p>
+        </w:tc>
+      </w:tr>
+      <w:tr>
+        <w:trPr>
+          <w:trHeight w:val="318"/>
+        </w:trPr>
+        <w:tc>
+          <w:tcPr>
+            <w:tcW w:w="1345" w:type="dxa"/>
+          </w:tcPr>
+          <w:p>
+            <w:r>
+              <w:t>8</w:t>
+            </w:r>
+          </w:p>
+        </w:tc>
+        <w:tc>
+          <w:tcPr>
+            <w:tcW w:w="1800" w:type="dxa"/>
+          </w:tcPr>
+          <w:p>
+            <w:r>
+              <w:t>0.</w:t>
+            </w:r>
+            <w:r>
+              <w:t xml:space="preserve"> 9563</w:t>
+            </w:r>
+            <w:r>
+              <w:t>(2)</w:t>
+            </w:r>
+          </w:p>
+        </w:tc>
+        <w:tc>
+          <w:tcPr>
+            <w:tcW w:w="2250" w:type="dxa"/>
+          </w:tcPr>
+          <w:p>
+            <w:r>
+              <w:t>0.</w:t>
+            </w:r>
+            <w:r>
+              <w:t xml:space="preserve"> </w:t>
+            </w:r>
+            <w:r>
+              <w:t>9256</w:t>
+            </w:r>
+            <w:r>
+              <w:t>(3)</w:t>
+            </w:r>
+          </w:p>
+        </w:tc>
+        <w:tc>
+          <w:tcPr>
+            <w:tcW w:w="1350" w:type="dxa"/>
+          </w:tcPr>
+          <w:p>
+            <w:r>
+              <w:t>0.</w:t>
+            </w:r>
+            <w:r>
+              <w:t xml:space="preserve"> </w:t>
+            </w:r>
+            <w:r>
+              <w:t>9588</w:t>
+            </w:r>
+            <w:r>
+              <w:t>(</w:t>
+            </w:r>
+            <w:r>
+              <w:t>1</w:t>
+            </w:r>
+            <w:r>
+              <w:t>)</w:t>
+            </w:r>
+          </w:p>
+        </w:tc>
+      </w:tr>
+      <w:tr>
+        <w:trPr>
+          <w:trHeight w:val="308"/>
+        </w:trPr>
+        <w:tc>
+          <w:tcPr>
+            <w:tcW w:w="1345" w:type="dxa"/>
+          </w:tcPr>
+          <w:p>
+            <w:r>
+              <w:t>9</w:t>
+            </w:r>
+          </w:p>
+        </w:tc>
+        <w:tc>
+          <w:tcPr>
+            <w:tcW w:w="1800" w:type="dxa"/>
+          </w:tcPr>
+          <w:p>
+            <w:r>
+              <w:t>0.</w:t>
+            </w:r>
+            <w:r>
+              <w:t xml:space="preserve"> 9475</w:t>
+            </w:r>
+            <w:r>
+              <w:t>(2)</w:t>
+            </w:r>
+          </w:p>
+        </w:tc>
+        <w:tc>
+          <w:tcPr>
+            <w:tcW w:w="2250" w:type="dxa"/>
+          </w:tcPr>
+          <w:p>
+            <w:r>
+              <w:t>0.</w:t>
+            </w:r>
+            <w:r>
+              <w:t xml:space="preserve"> </w:t>
+            </w:r>
+            <w:r>
+              <w:t>9385</w:t>
+            </w:r>
+            <w:r>
+              <w:t>(3)</w:t>
+            </w:r>
+          </w:p>
+        </w:tc>
+        <w:tc>
+          <w:tcPr>
+            <w:tcW w:w="1350" w:type="dxa"/>
+          </w:tcPr>
+          <w:p>
+            <w:r>
+              <w:t>0.</w:t>
+            </w:r>
+            <w:r>
+              <w:t xml:space="preserve"> </w:t>
+            </w:r>
+            <w:r>
+              <w:t>9586</w:t>
+            </w:r>
+            <w:r>
+              <w:t>(</w:t>
+            </w:r>
+            <w:r>
+              <w:t>1</w:t>
+            </w:r>
+            <w:r>
+              <w:t>)</w:t>
+            </w:r>
+          </w:p>
+        </w:tc>
+      </w:tr>
+      <w:tr>
+        <w:trPr>
+          <w:trHeight w:val="308"/>
+        </w:trPr>
+        <w:tc>
+          <w:tcPr>
+            <w:tcW w:w="1345" w:type="dxa"/>
+          </w:tcPr>
+          <w:p>
+            <w:r>
+              <w:t>10</w:t>
+            </w:r>
+          </w:p>
+        </w:tc>
+        <w:tc>
+          <w:tcPr>
+            <w:tcW w:w="1800" w:type="dxa"/>
+          </w:tcPr>
+          <w:p>
+            <w:r>
+              <w:t>0</w:t>
+            </w:r>
+            <w:r>
+              <w:t>.</w:t>
+            </w:r>
+            <w:r>
+              <w:t xml:space="preserve"> 9497</w:t>
+            </w:r>
+            <w:r>
+              <w:t>(</w:t>
+            </w:r>
+            <w:r>
+              <w:t>1</w:t>
+            </w:r>
+            <w:r>
+              <w:t>)</w:t>
+            </w:r>
+          </w:p>
+        </w:tc>
+        <w:tc>
+          <w:tcPr>
+            <w:tcW w:w="2250" w:type="dxa"/>
+          </w:tcPr>
+          <w:p>
+            <w:r>
+              <w:t>0.</w:t>
+            </w:r>
+            <w:r>
+              <w:t xml:space="preserve"> </w:t>
+            </w:r>
+            <w:r>
+              <w:t>9104</w:t>
+            </w:r>
+            <w:r>
+              <w:t>(3)</w:t>
+            </w:r>
+          </w:p>
+        </w:tc>
+        <w:tc>
+          <w:tcPr>
+            <w:tcW w:w="1350" w:type="dxa"/>
+          </w:tcPr>
+          <w:p>
+            <w:r>
+              <w:t>0.</w:t>
+            </w:r>
+            <w:r>
+              <w:t xml:space="preserve"> </w:t>
+            </w:r>
+            <w:r>
+              <w:t>9454</w:t>
+            </w:r>
+            <w:r>
+              <w:t>(2)</w:t>
+            </w:r>
+          </w:p>
+        </w:tc>
+      </w:tr>
+      <w:tr>
+        <w:trPr>
+          <w:trHeight w:val="318"/>
+        </w:trPr>
+        <w:tc>
+          <w:tcPr>
+            <w:tcW w:w="1345" w:type="dxa"/>
+          </w:tcPr>
+          <w:p>
+            <w:r>
+              <w:t>A</w:t>
+            </w:r>
+            <w:r>
+              <w:t>vg</w:t>
+            </w:r>
+            <w:r>
+              <w:t xml:space="preserve"> rank</w:t>
+            </w:r>
+          </w:p>
+        </w:tc>
+        <w:tc>
+          <w:tcPr>
+            <w:tcW w:w="1800" w:type="dxa"/>
+          </w:tcPr>
+          <w:p>
+            <w:r>
+              <w:t>1.4</w:t>
+            </w:r>
+          </w:p>
+        </w:tc>
+        <w:tc>
+          <w:tcPr>
+            <w:tcW w:w="2250" w:type="dxa"/>
+          </w:tcPr>
+          <w:p>
+            <w:r>
+              <w:t>3</w:t>
+            </w:r>
+          </w:p>
+        </w:tc>
+        <w:tc>
+          <w:tcPr>
+            <w:tcW w:w="1350" w:type="dxa"/>
+          </w:tcPr>
+          <w:p>
+            <w:r>
+              <w:t>1.6</w:t>
             </w:r>
           </w:p>
         </w:tc>
@@ -1336,6 +2438,63 @@
     </w:tbl>
     <w:p/>
     <w:p/>
+    <w:p>
+      <w:r>
+        <w:t xml:space="preserve">R = </w:t>
+      </w:r>
+      <w:r>
+        <w:t>2</w:t>
+      </w:r>
+    </w:p>
+    <w:p>
+      <w:r>
+        <w:t>n</w:t>
+      </w:r>
+      <w:r>
+        <w:t>Sum</w:t>
+      </w:r>
+      <w:r>
+        <w:t xml:space="preserve"> (Rj−R)</w:t>
+      </w:r>
+      <w:r>
+        <w:t xml:space="preserve">^2 = </w:t>
+      </w:r>
+      <w:r>
+        <w:t>1</w:t>
+      </w:r>
+      <w:r>
+        <w:t>5.2</w:t>
+      </w:r>
+    </w:p>
+    <w:p>
+      <w:r>
+        <w:t>1/</w:t>
+      </w:r>
+      <w:r>
+        <w:t>n</w:t>
+      </w:r>
+      <w:r>
+        <w:t xml:space="preserve">(k-1) </w:t>
+      </w:r>
+      <w:r>
+        <w:t>Sum</w:t>
+      </w:r>
+      <w:r>
+        <w:t xml:space="preserve"> (R</w:t>
+      </w:r>
+      <w:r>
+        <w:t>i</w:t>
+      </w:r>
+      <w:r>
+        <w:t>j−R)</w:t>
+      </w:r>
+      <w:r>
+        <w:t>^2</w:t>
+      </w:r>
+      <w:r>
+        <w:t xml:space="preserve"> = </w:t>
+      </w:r>
+    </w:p>
     <w:sectPr>
       <w:pgSz w:w="12240" w:h="15840"/>
       <w:pgMar w:top="1440" w:right="1440" w:bottom="1440" w:left="1440" w:header="720" w:footer="720" w:gutter="0"/>
@@ -1796,6 +2955,7 @@
   <w:style w:type="paragraph" w:default="1" w:styleId="Normal">
     <w:name w:val="Normal"/>
     <w:qFormat/>
+    <w:rsid w:val="00723F22"/>
   </w:style>
   <w:style w:type="paragraph" w:styleId="Heading1">
     <w:name w:val="heading 1"/>

</xml_diff>

<commit_message>
unscaled data and report with results
</commit_message>
<xml_diff>
--- a/Report.docx
+++ b/Report.docx
@@ -607,9 +607,11 @@
             <w:tcW w:w="1345" w:type="dxa"/>
           </w:tcPr>
           <w:p>
+            <w:proofErr w:type="spellStart"/>
             <w:r>
               <w:t>stdev</w:t>
             </w:r>
+            <w:proofErr w:type="spellEnd"/>
           </w:p>
         </w:tc>
         <w:tc>
@@ -748,10 +750,7 @@
               <w:t>0.</w:t>
             </w:r>
             <w:r>
-              <w:t xml:space="preserve"> </w:t>
-            </w:r>
-            <w:r>
-              <w:t>9478</w:t>
+              <w:t xml:space="preserve"> 9478</w:t>
             </w:r>
           </w:p>
         </w:tc>
@@ -764,10 +763,7 @@
               <w:t>0.</w:t>
             </w:r>
             <w:r>
-              <w:t xml:space="preserve"> </w:t>
-            </w:r>
-            <w:r>
-              <w:t>9152</w:t>
+              <w:t xml:space="preserve"> 9152</w:t>
             </w:r>
           </w:p>
         </w:tc>
@@ -811,10 +807,7 @@
               <w:t>0.</w:t>
             </w:r>
             <w:r>
-              <w:t xml:space="preserve"> </w:t>
-            </w:r>
-            <w:r>
-              <w:t>9630</w:t>
+              <w:t xml:space="preserve"> 9630</w:t>
             </w:r>
           </w:p>
         </w:tc>
@@ -827,10 +820,7 @@
               <w:t>0.</w:t>
             </w:r>
             <w:r>
-              <w:t xml:space="preserve"> </w:t>
-            </w:r>
-            <w:r>
-              <w:t>9214</w:t>
+              <w:t xml:space="preserve"> 9214</w:t>
             </w:r>
           </w:p>
         </w:tc>
@@ -874,10 +864,7 @@
               <w:t>0.</w:t>
             </w:r>
             <w:r>
-              <w:t xml:space="preserve"> </w:t>
-            </w:r>
-            <w:r>
-              <w:t>9586</w:t>
+              <w:t xml:space="preserve"> 9586</w:t>
             </w:r>
           </w:p>
         </w:tc>
@@ -890,10 +877,7 @@
               <w:t>0.</w:t>
             </w:r>
             <w:r>
-              <w:t xml:space="preserve"> </w:t>
-            </w:r>
-            <w:r>
-              <w:t>9280</w:t>
+              <w:t xml:space="preserve"> 9280</w:t>
             </w:r>
           </w:p>
         </w:tc>
@@ -937,10 +921,7 @@
               <w:t>0.</w:t>
             </w:r>
             <w:r>
-              <w:t xml:space="preserve"> </w:t>
-            </w:r>
-            <w:r>
-              <w:t>9674</w:t>
+              <w:t xml:space="preserve"> 9674</w:t>
             </w:r>
           </w:p>
         </w:tc>
@@ -953,10 +934,7 @@
               <w:t>0.</w:t>
             </w:r>
             <w:r>
-              <w:t xml:space="preserve"> </w:t>
-            </w:r>
-            <w:r>
-              <w:t>9325</w:t>
+              <w:t xml:space="preserve"> 9325</w:t>
             </w:r>
           </w:p>
         </w:tc>
@@ -1000,10 +978,7 @@
               <w:t>0.</w:t>
             </w:r>
             <w:r>
-              <w:t xml:space="preserve"> </w:t>
-            </w:r>
-            <w:r>
-              <w:t>9435</w:t>
+              <w:t xml:space="preserve"> 9435</w:t>
             </w:r>
           </w:p>
         </w:tc>
@@ -1063,10 +1038,7 @@
               <w:t>0.</w:t>
             </w:r>
             <w:r>
-              <w:t xml:space="preserve"> </w:t>
-            </w:r>
-            <w:r>
-              <w:t>9630</w:t>
+              <w:t xml:space="preserve"> 9630</w:t>
             </w:r>
           </w:p>
         </w:tc>
@@ -1126,10 +1098,7 @@
               <w:t>0.</w:t>
             </w:r>
             <w:r>
-              <w:t xml:space="preserve"> </w:t>
-            </w:r>
-            <w:r>
-              <w:t>9520</w:t>
+              <w:t xml:space="preserve"> 9520</w:t>
             </w:r>
           </w:p>
         </w:tc>
@@ -1189,10 +1158,7 @@
               <w:t>0.</w:t>
             </w:r>
             <w:r>
-              <w:t xml:space="preserve"> </w:t>
-            </w:r>
-            <w:r>
-              <w:t>9563</w:t>
+              <w:t xml:space="preserve"> 9563</w:t>
             </w:r>
           </w:p>
         </w:tc>
@@ -1252,10 +1218,7 @@
               <w:t>0.</w:t>
             </w:r>
             <w:r>
-              <w:t xml:space="preserve"> </w:t>
-            </w:r>
-            <w:r>
-              <w:t>9475</w:t>
+              <w:t xml:space="preserve"> 9475</w:t>
             </w:r>
           </w:p>
         </w:tc>
@@ -1318,10 +1281,7 @@
               <w:t>.</w:t>
             </w:r>
             <w:r>
-              <w:t xml:space="preserve"> </w:t>
-            </w:r>
-            <w:r>
-              <w:t>9497</w:t>
+              <w:t xml:space="preserve"> 9497</w:t>
             </w:r>
           </w:p>
         </w:tc>
@@ -1381,10 +1341,7 @@
               <w:t>0.</w:t>
             </w:r>
             <w:r>
-              <w:t xml:space="preserve"> </w:t>
-            </w:r>
-            <w:r>
-              <w:t>9549</w:t>
+              <w:t xml:space="preserve"> 9549</w:t>
             </w:r>
           </w:p>
         </w:tc>
@@ -1430,9 +1387,11 @@
             <w:tcW w:w="1345" w:type="dxa"/>
           </w:tcPr>
           <w:p>
+            <w:proofErr w:type="spellStart"/>
             <w:r>
               <w:t>stdev</w:t>
             </w:r>
+            <w:proofErr w:type="spellEnd"/>
           </w:p>
         </w:tc>
         <w:tc>
@@ -1444,10 +1403,7 @@
               <w:t>0.</w:t>
             </w:r>
             <w:r>
-              <w:t xml:space="preserve"> </w:t>
-            </w:r>
-            <w:r>
-              <w:t>0076</w:t>
+              <w:t xml:space="preserve"> 0076</w:t>
             </w:r>
           </w:p>
         </w:tc>
@@ -1486,16 +1442,18 @@
       </w:tr>
     </w:tbl>
     <w:p>
-      <w:pPr>
-        <w:rPr>
-          <w:b/>
-          <w:bCs/>
-          <w:i/>
-          <w:iCs/>
-          <w:sz w:val="32"/>
-          <w:szCs w:val="32"/>
-        </w:rPr>
-      </w:pPr>
+      <w:r>
+        <w:t>L</w:t>
+      </w:r>
+      <w:r>
+        <w:t>ike</w:t>
+      </w:r>
+      <w:r>
+        <w:t xml:space="preserve"> </w:t>
+      </w:r>
+      <w:r>
+        <w:t>Table 12.4</w:t>
+      </w:r>
     </w:p>
     <w:p>
       <w:pPr>
@@ -1544,9 +1502,7 @@
           <w:szCs w:val="32"/>
         </w:rPr>
       </w:pPr>
-    </w:p>
-    <w:p>
-      <w:pPr>
+      <w:r>
         <w:rPr>
           <w:b/>
           <w:bCs/>
@@ -1555,17 +1511,6 @@
           <w:sz w:val="32"/>
           <w:szCs w:val="32"/>
         </w:rPr>
-      </w:pPr>
-      <w:r>
-        <w:rPr>
-          <w:b/>
-          <w:bCs/>
-          <w:i/>
-          <w:iCs/>
-          <w:sz w:val="32"/>
-          <w:szCs w:val="32"/>
-        </w:rPr>
-        <w:lastRenderedPageBreak/>
         <w:t>F-measure</w:t>
       </w:r>
       <w:r>
@@ -1602,6 +1547,7 @@
           </w:tcPr>
           <w:p>
             <w:r>
+              <w:lastRenderedPageBreak/>
               <w:t>Fold</w:t>
             </w:r>
           </w:p>
@@ -1646,6 +1592,9 @@
             <w:tcW w:w="1345" w:type="dxa"/>
           </w:tcPr>
           <w:p>
+            <w:pPr>
+              <w:jc w:val="center"/>
+            </w:pPr>
             <w:r>
               <w:t>1</w:t>
             </w:r>
@@ -1679,13 +1628,7 @@
               <w:t xml:space="preserve"> 9152</w:t>
             </w:r>
             <w:r>
-              <w:t>(</w:t>
-            </w:r>
-            <w:r>
-              <w:t>3</w:t>
-            </w:r>
-            <w:r>
-              <w:t>)</w:t>
+              <w:t>(3)</w:t>
             </w:r>
           </w:p>
         </w:tc>
@@ -1704,13 +1647,7 @@
               <w:t>9458</w:t>
             </w:r>
             <w:r>
-              <w:t>(</w:t>
-            </w:r>
-            <w:r>
-              <w:t>2</w:t>
-            </w:r>
-            <w:r>
-              <w:t>)</w:t>
+              <w:t>(2)</w:t>
             </w:r>
           </w:p>
         </w:tc>
@@ -1724,6 +1661,9 @@
             <w:tcW w:w="1345" w:type="dxa"/>
           </w:tcPr>
           <w:p>
+            <w:pPr>
+              <w:jc w:val="center"/>
+            </w:pPr>
             <w:r>
               <w:t>2</w:t>
             </w:r>
@@ -1790,6 +1730,9 @@
             <w:tcW w:w="1345" w:type="dxa"/>
           </w:tcPr>
           <w:p>
+            <w:pPr>
+              <w:jc w:val="center"/>
+            </w:pPr>
             <w:r>
               <w:t>3</w:t>
             </w:r>
@@ -1842,13 +1785,7 @@
               <w:t>9588</w:t>
             </w:r>
             <w:r>
-              <w:t>(</w:t>
-            </w:r>
-            <w:r>
-              <w:t>1</w:t>
-            </w:r>
-            <w:r>
-              <w:t>)</w:t>
+              <w:t>(1)</w:t>
             </w:r>
           </w:p>
         </w:tc>
@@ -1862,6 +1799,9 @@
             <w:tcW w:w="1345" w:type="dxa"/>
           </w:tcPr>
           <w:p>
+            <w:pPr>
+              <w:jc w:val="center"/>
+            </w:pPr>
             <w:r>
               <w:t>4</w:t>
             </w:r>
@@ -1879,13 +1819,7 @@
               <w:t xml:space="preserve"> 9674</w:t>
             </w:r>
             <w:r>
-              <w:t>(</w:t>
-            </w:r>
-            <w:r>
-              <w:t>1</w:t>
-            </w:r>
-            <w:r>
-              <w:t>)</w:t>
+              <w:t>(1)</w:t>
             </w:r>
           </w:p>
         </w:tc>
@@ -1934,6 +1868,9 @@
             <w:tcW w:w="1345" w:type="dxa"/>
           </w:tcPr>
           <w:p>
+            <w:pPr>
+              <w:jc w:val="center"/>
+            </w:pPr>
             <w:r>
               <w:t>5</w:t>
             </w:r>
@@ -1951,13 +1888,7 @@
               <w:t xml:space="preserve"> 9435</w:t>
             </w:r>
             <w:r>
-              <w:t>(</w:t>
-            </w:r>
-            <w:r>
-              <w:t>2</w:t>
-            </w:r>
-            <w:r>
-              <w:t>)</w:t>
+              <w:t>(2)</w:t>
             </w:r>
           </w:p>
         </w:tc>
@@ -1995,13 +1926,7 @@
               <w:t>9545</w:t>
             </w:r>
             <w:r>
-              <w:t>(</w:t>
-            </w:r>
-            <w:r>
-              <w:t>1</w:t>
-            </w:r>
-            <w:r>
-              <w:t>)</w:t>
+              <w:t>(1)</w:t>
             </w:r>
           </w:p>
         </w:tc>
@@ -2015,6 +1940,9 @@
             <w:tcW w:w="1345" w:type="dxa"/>
           </w:tcPr>
           <w:p>
+            <w:pPr>
+              <w:jc w:val="center"/>
+            </w:pPr>
             <w:r>
               <w:t>6</w:t>
             </w:r>
@@ -2032,13 +1960,7 @@
               <w:t xml:space="preserve"> 9630</w:t>
             </w:r>
             <w:r>
-              <w:t>(</w:t>
-            </w:r>
-            <w:r>
-              <w:t>1</w:t>
-            </w:r>
-            <w:r>
-              <w:t>)</w:t>
+              <w:t>(1)</w:t>
             </w:r>
           </w:p>
         </w:tc>
@@ -2090,6 +2012,9 @@
             <w:tcW w:w="1345" w:type="dxa"/>
           </w:tcPr>
           <w:p>
+            <w:pPr>
+              <w:jc w:val="center"/>
+            </w:pPr>
             <w:r>
               <w:t>7</w:t>
             </w:r>
@@ -2107,13 +2032,7 @@
               <w:t xml:space="preserve"> 9520</w:t>
             </w:r>
             <w:r>
-              <w:t>(</w:t>
-            </w:r>
-            <w:r>
-              <w:t>1</w:t>
-            </w:r>
-            <w:r>
-              <w:t>)</w:t>
+              <w:t>(1)</w:t>
             </w:r>
           </w:p>
         </w:tc>
@@ -2165,6 +2084,9 @@
             <w:tcW w:w="1345" w:type="dxa"/>
           </w:tcPr>
           <w:p>
+            <w:pPr>
+              <w:jc w:val="center"/>
+            </w:pPr>
             <w:r>
               <w:t>8</w:t>
             </w:r>
@@ -2220,13 +2142,7 @@
               <w:t>9588</w:t>
             </w:r>
             <w:r>
-              <w:t>(</w:t>
-            </w:r>
-            <w:r>
-              <w:t>1</w:t>
-            </w:r>
-            <w:r>
-              <w:t>)</w:t>
+              <w:t>(1)</w:t>
             </w:r>
           </w:p>
         </w:tc>
@@ -2240,6 +2156,9 @@
             <w:tcW w:w="1345" w:type="dxa"/>
           </w:tcPr>
           <w:p>
+            <w:pPr>
+              <w:jc w:val="center"/>
+            </w:pPr>
             <w:r>
               <w:t>9</w:t>
             </w:r>
@@ -2295,13 +2214,7 @@
               <w:t>9586</w:t>
             </w:r>
             <w:r>
-              <w:t>(</w:t>
-            </w:r>
-            <w:r>
-              <w:t>1</w:t>
-            </w:r>
-            <w:r>
-              <w:t>)</w:t>
+              <w:t>(1)</w:t>
             </w:r>
           </w:p>
         </w:tc>
@@ -2315,6 +2228,9 @@
             <w:tcW w:w="1345" w:type="dxa"/>
           </w:tcPr>
           <w:p>
+            <w:pPr>
+              <w:jc w:val="center"/>
+            </w:pPr>
             <w:r>
               <w:t>10</w:t>
             </w:r>
@@ -2335,13 +2251,7 @@
               <w:t xml:space="preserve"> 9497</w:t>
             </w:r>
             <w:r>
-              <w:t>(</w:t>
-            </w:r>
-            <w:r>
-              <w:t>1</w:t>
-            </w:r>
-            <w:r>
-              <w:t>)</w:t>
+              <w:t>(1)</w:t>
             </w:r>
           </w:p>
         </w:tc>
@@ -2436,7 +2346,17 @@
         </w:tc>
       </w:tr>
     </w:tbl>
-    <w:p/>
+    <w:p>
+      <w:r>
+        <w:t>Like tab</w:t>
+      </w:r>
+      <w:r>
+        <w:t>l</w:t>
+      </w:r>
+      <w:r>
+        <w:t>e 12.8</w:t>
+      </w:r>
+    </w:p>
     <w:p/>
     <w:p>
       <w:r>
@@ -2447,17 +2367,35 @@
       </w:r>
     </w:p>
     <w:p>
+      <w:proofErr w:type="spellStart"/>
       <w:r>
         <w:t>n</w:t>
       </w:r>
       <w:r>
         <w:t>Sum</w:t>
       </w:r>
-      <w:r>
-        <w:t xml:space="preserve"> (Rj−R)</w:t>
-      </w:r>
-      <w:r>
-        <w:t xml:space="preserve">^2 = </w:t>
+      <w:proofErr w:type="spellEnd"/>
+      <w:r>
+        <w:t xml:space="preserve"> (</w:t>
+      </w:r>
+      <w:proofErr w:type="spellStart"/>
+      <w:r>
+        <w:t>Rj</w:t>
+      </w:r>
+      <w:proofErr w:type="spellEnd"/>
+      <w:r>
+        <w:t>−</w:t>
+      </w:r>
+      <w:proofErr w:type="gramStart"/>
+      <w:r>
+        <w:t>R)</w:t>
+      </w:r>
+      <w:r>
+        <w:t>^</w:t>
+      </w:r>
+      <w:proofErr w:type="gramEnd"/>
+      <w:r>
+        <w:t xml:space="preserve">2 = </w:t>
       </w:r>
       <w:r>
         <w:t>1</w:t>
@@ -2480,19 +2418,278 @@
         <w:t>Sum</w:t>
       </w:r>
       <w:r>
-        <w:t xml:space="preserve"> (R</w:t>
+        <w:t xml:space="preserve"> (</w:t>
+      </w:r>
+      <w:proofErr w:type="spellStart"/>
+      <w:r>
+        <w:t>R</w:t>
       </w:r>
       <w:r>
         <w:t>i</w:t>
       </w:r>
       <w:r>
-        <w:t>j−R)</w:t>
-      </w:r>
-      <w:r>
-        <w:t>^2</w:t>
+        <w:t>j</w:t>
+      </w:r>
+      <w:proofErr w:type="spellEnd"/>
+      <w:r>
+        <w:t>−</w:t>
+      </w:r>
+      <w:proofErr w:type="gramStart"/>
+      <w:r>
+        <w:t>R)</w:t>
+      </w:r>
+      <w:r>
+        <w:t>^</w:t>
+      </w:r>
+      <w:proofErr w:type="gramEnd"/>
+      <w:r>
+        <w:t>2</w:t>
       </w:r>
       <w:r>
         <w:t xml:space="preserve"> = </w:t>
+      </w:r>
+      <w:r>
+        <w:t>1</w:t>
+      </w:r>
+    </w:p>
+    <w:p/>
+    <w:p>
+      <w:r>
+        <w:t>The</w:t>
+      </w:r>
+      <w:r>
+        <w:t xml:space="preserve"> </w:t>
+      </w:r>
+      <w:r>
+        <w:t>critical</w:t>
+      </w:r>
+      <w:r>
+        <w:t xml:space="preserve"> </w:t>
+      </w:r>
+      <w:r>
+        <w:t>value</w:t>
+      </w:r>
+      <w:r>
+        <w:t xml:space="preserve"> </w:t>
+      </w:r>
+      <w:r>
+        <w:t>for</w:t>
+      </w:r>
+      <w:r>
+        <w:t xml:space="preserve"> </w:t>
+      </w:r>
+      <w:r>
+        <w:t>k=3</w:t>
+      </w:r>
+      <w:r>
+        <w:t xml:space="preserve"> </w:t>
+      </w:r>
+      <w:r>
+        <w:t>and</w:t>
+      </w:r>
+      <w:r>
+        <w:t xml:space="preserve"> </w:t>
+      </w:r>
+      <w:r>
+        <w:t>n=10</w:t>
+      </w:r>
+      <w:r>
+        <w:t xml:space="preserve"> </w:t>
+      </w:r>
+      <w:r>
+        <w:t>at</w:t>
+      </w:r>
+      <w:r>
+        <w:t xml:space="preserve"> </w:t>
+      </w:r>
+      <w:r>
+        <w:t>the</w:t>
+      </w:r>
+      <w:r>
+        <w:t xml:space="preserve"> </w:t>
+      </w:r>
+      <w:r>
+        <w:t>α=0.05</w:t>
+      </w:r>
+      <w:r>
+        <w:t xml:space="preserve"> </w:t>
+      </w:r>
+      <w:r>
+        <w:t>level</w:t>
+      </w:r>
+      <w:r>
+        <w:t xml:space="preserve"> </w:t>
+      </w:r>
+      <w:r>
+        <w:t>is</w:t>
+      </w:r>
+      <w:r>
+        <w:t xml:space="preserve"> 6.2</w:t>
+      </w:r>
+    </w:p>
+    <w:p>
+      <w:r>
+        <w:t xml:space="preserve">Therefore </w:t>
+      </w:r>
+      <w:r>
+        <w:t xml:space="preserve">15.2 &gt; 6.2 then we can reject the null </w:t>
+      </w:r>
+      <w:r>
+        <w:t xml:space="preserve">hypothesis which states that there is at least one model </w:t>
+      </w:r>
+      <w:proofErr w:type="gramStart"/>
+      <w:r>
+        <w:t>that is</w:t>
+      </w:r>
+      <w:proofErr w:type="gramEnd"/>
+      <w:r>
+        <w:t xml:space="preserve"> has a significant difference from the others </w:t>
+      </w:r>
+      <w:r>
+        <w:t xml:space="preserve">so now we preform the </w:t>
+      </w:r>
+      <w:proofErr w:type="spellStart"/>
+      <w:r>
+        <w:t>Nemenyi</w:t>
+      </w:r>
+      <w:proofErr w:type="spellEnd"/>
+      <w:r>
+        <w:t xml:space="preserve"> test </w:t>
+      </w:r>
+    </w:p>
+    <w:p>
+      <w:r>
+        <w:t>Critical difference = 1.0478</w:t>
+      </w:r>
+    </w:p>
+    <w:p>
+      <w:r>
+        <w:t>Compute the absolute differences between average ranks for each pair</w:t>
+      </w:r>
+      <w:r>
+        <w:t xml:space="preserve"> and compare that with the critical difference </w:t>
+      </w:r>
+    </w:p>
+    <w:p>
+      <w:pPr>
+        <w:pStyle w:val="ListParagraph"/>
+        <w:numPr>
+          <w:ilvl w:val="0"/>
+          <w:numId w:val="1"/>
+        </w:numPr>
+      </w:pPr>
+      <w:r>
+        <w:t xml:space="preserve">Random Forest vs Logistic Regression: </w:t>
+      </w:r>
+      <w:r>
+        <w:rPr>
+          <w:rFonts w:ascii="Cambria Math" w:hAnsi="Cambria Math" w:cs="Cambria Math"/>
+        </w:rPr>
+        <w:t>∣</w:t>
+      </w:r>
+      <w:r>
+        <w:t>1.4</w:t>
+      </w:r>
+      <w:r>
+        <w:rPr>
+          <w:rFonts w:ascii="Aptos" w:hAnsi="Aptos" w:cs="Aptos"/>
+        </w:rPr>
+        <w:t>−</w:t>
+      </w:r>
+      <w:r>
+        <w:t>3.0</w:t>
+      </w:r>
+      <w:r>
+        <w:rPr>
+          <w:rFonts w:ascii="Cambria Math" w:hAnsi="Cambria Math" w:cs="Cambria Math"/>
+        </w:rPr>
+        <w:t>∣</w:t>
+      </w:r>
+      <w:r>
+        <w:t>=1.6</w:t>
+      </w:r>
+    </w:p>
+    <w:p>
+      <w:pPr>
+        <w:pStyle w:val="ListParagraph"/>
+        <w:numPr>
+          <w:ilvl w:val="0"/>
+          <w:numId w:val="1"/>
+        </w:numPr>
+      </w:pPr>
+      <w:r>
+        <w:t xml:space="preserve">Random Forest vs XGBoost: </w:t>
+      </w:r>
+      <w:r>
+        <w:rPr>
+          <w:rFonts w:ascii="Cambria Math" w:hAnsi="Cambria Math" w:cs="Cambria Math"/>
+        </w:rPr>
+        <w:t>∣</w:t>
+      </w:r>
+      <w:r>
+        <w:t>1.4</w:t>
+      </w:r>
+      <w:r>
+        <w:rPr>
+          <w:rFonts w:ascii="Aptos" w:hAnsi="Aptos" w:cs="Aptos"/>
+        </w:rPr>
+        <w:t>−</w:t>
+      </w:r>
+      <w:r>
+        <w:t>1.6</w:t>
+      </w:r>
+      <w:r>
+        <w:rPr>
+          <w:rFonts w:ascii="Cambria Math" w:hAnsi="Cambria Math" w:cs="Cambria Math"/>
+        </w:rPr>
+        <w:t>∣</w:t>
+      </w:r>
+      <w:r>
+        <w:t>=0.2</w:t>
+      </w:r>
+    </w:p>
+    <w:p>
+      <w:pPr>
+        <w:pStyle w:val="ListParagraph"/>
+        <w:numPr>
+          <w:ilvl w:val="0"/>
+          <w:numId w:val="1"/>
+        </w:numPr>
+      </w:pPr>
+      <w:r>
+        <w:t xml:space="preserve">Logistic Regression vs XGBoost: </w:t>
+      </w:r>
+      <w:r>
+        <w:rPr>
+          <w:rFonts w:ascii="Cambria Math" w:hAnsi="Cambria Math" w:cs="Cambria Math"/>
+        </w:rPr>
+        <w:t>∣</w:t>
+      </w:r>
+      <w:r>
+        <w:t>3.0</w:t>
+      </w:r>
+      <w:r>
+        <w:rPr>
+          <w:rFonts w:ascii="Aptos" w:hAnsi="Aptos" w:cs="Aptos"/>
+        </w:rPr>
+        <w:t>−</w:t>
+      </w:r>
+      <w:r>
+        <w:t>1.6</w:t>
+      </w:r>
+      <w:r>
+        <w:rPr>
+          <w:rFonts w:ascii="Cambria Math" w:hAnsi="Cambria Math" w:cs="Cambria Math"/>
+        </w:rPr>
+        <w:t>∣</w:t>
+      </w:r>
+      <w:r>
+        <w:t>=1.4</w:t>
+      </w:r>
+    </w:p>
+    <w:p>
+      <w:r>
+        <w:t>Logistic Regression performs significantly differently from both Random Forest and XGBoost, while Random Forest and XGBoost have comparable performance.</w:t>
       </w:r>
     </w:p>
     <w:sectPr>
@@ -2553,6 +2750,127 @@
     </w:p>
   </w:footnote>
 </w:footnotes>
+</file>
+
+<file path=word/numbering.xml><?xml version="1.0" encoding="utf-8"?>
+<w:numbering xmlns:wpc="http://schemas.microsoft.com/office/word/2010/wordprocessingCanvas" xmlns:cx="http://schemas.microsoft.com/office/drawing/2014/chartex" xmlns:cx1="http://schemas.microsoft.com/office/drawing/2015/9/8/chartex" xmlns:cx2="http://schemas.microsoft.com/office/drawing/2015/10/21/chartex" xmlns:cx3="http://schemas.microsoft.com/office/drawing/2016/5/9/chartex" xmlns:cx4="http://schemas.microsoft.com/office/drawing/2016/5/10/chartex" xmlns:cx5="http://schemas.microsoft.com/office/drawing/2016/5/11/chartex" xmlns:cx6="http://schemas.microsoft.com/office/drawing/2016/5/12/chartex" xmlns:cx7="http://schemas.microsoft.com/office/drawing/2016/5/13/chartex" xmlns:cx8="http://schemas.microsoft.com/office/drawing/2016/5/14/chartex" xmlns:mc="http://schemas.openxmlformats.org/markup-compatibility/2006" xmlns:aink="http://schemas.microsoft.com/office/drawing/2016/ink" xmlns:am3d="http://schemas.microsoft.com/office/drawing/2017/model3d" xmlns:o="urn:schemas-microsoft-com:office:office" xmlns:oel="http://schemas.microsoft.com/office/2019/extlst" xmlns:r="http://schemas.openxmlformats.org/officeDocument/2006/relationships" xmlns:m="http://schemas.openxmlformats.org/officeDocument/2006/math" xmlns:v="urn:schemas-microsoft-com:vml" xmlns:wp14="http://schemas.microsoft.com/office/word/2010/wordprocessingDrawing" xmlns:wp="http://schemas.openxmlformats.org/drawingml/2006/wordprocessingDrawing" xmlns:w10="urn:schemas-microsoft-com:office:word" xmlns:w="http://schemas.openxmlformats.org/wordprocessingml/2006/main" xmlns:w14="http://schemas.microsoft.com/office/word/2010/wordml" xmlns:w15="http://schemas.microsoft.com/office/word/2012/wordml" xmlns:w16cex="http://schemas.microsoft.com/office/word/2018/wordml/cex" xmlns:w16cid="http://schemas.microsoft.com/office/word/2016/wordml/cid" xmlns:w16="http://schemas.microsoft.com/office/word/2018/wordml" xmlns:w16du="http://schemas.microsoft.com/office/word/2023/wordml/word16du" xmlns:w16sdtdh="http://schemas.microsoft.com/office/word/2020/wordml/sdtdatahash" xmlns:w16se="http://schemas.microsoft.com/office/word/2015/wordml/symex" xmlns:wpg="http://schemas.microsoft.com/office/word/2010/wordprocessingGroup" xmlns:wpi="http://schemas.microsoft.com/office/word/2010/wordprocessingInk" xmlns:wne="http://schemas.microsoft.com/office/word/2006/wordml" xmlns:wps="http://schemas.microsoft.com/office/word/2010/wordprocessingShape" mc:Ignorable="w14 w15 w16se w16cid w16 w16cex w16sdtdh w16du wp14">
+  <w:abstractNum w:abstractNumId="0" w15:restartNumberingAfterBreak="0">
+    <w:nsid w:val="2CDD5A49"/>
+    <w:multiLevelType w:val="hybridMultilevel"/>
+    <w:tmpl w:val="E2022CB6"/>
+    <w:lvl w:ilvl="0" w:tplc="04090001">
+      <w:start w:val="1"/>
+      <w:numFmt w:val="bullet"/>
+      <w:lvlText w:val=""/>
+      <w:lvlJc w:val="left"/>
+      <w:pPr>
+        <w:ind w:left="720" w:hanging="360"/>
+      </w:pPr>
+      <w:rPr>
+        <w:rFonts w:ascii="Symbol" w:hAnsi="Symbol" w:hint="default"/>
+      </w:rPr>
+    </w:lvl>
+    <w:lvl w:ilvl="1" w:tplc="04090003" w:tentative="1">
+      <w:start w:val="1"/>
+      <w:numFmt w:val="bullet"/>
+      <w:lvlText w:val="o"/>
+      <w:lvlJc w:val="left"/>
+      <w:pPr>
+        <w:ind w:left="1440" w:hanging="360"/>
+      </w:pPr>
+      <w:rPr>
+        <w:rFonts w:ascii="Courier New" w:hAnsi="Courier New" w:cs="Courier New" w:hint="default"/>
+      </w:rPr>
+    </w:lvl>
+    <w:lvl w:ilvl="2" w:tplc="04090005" w:tentative="1">
+      <w:start w:val="1"/>
+      <w:numFmt w:val="bullet"/>
+      <w:lvlText w:val=""/>
+      <w:lvlJc w:val="left"/>
+      <w:pPr>
+        <w:ind w:left="2160" w:hanging="360"/>
+      </w:pPr>
+      <w:rPr>
+        <w:rFonts w:ascii="Wingdings" w:hAnsi="Wingdings" w:hint="default"/>
+      </w:rPr>
+    </w:lvl>
+    <w:lvl w:ilvl="3" w:tplc="04090001" w:tentative="1">
+      <w:start w:val="1"/>
+      <w:numFmt w:val="bullet"/>
+      <w:lvlText w:val=""/>
+      <w:lvlJc w:val="left"/>
+      <w:pPr>
+        <w:ind w:left="2880" w:hanging="360"/>
+      </w:pPr>
+      <w:rPr>
+        <w:rFonts w:ascii="Symbol" w:hAnsi="Symbol" w:hint="default"/>
+      </w:rPr>
+    </w:lvl>
+    <w:lvl w:ilvl="4" w:tplc="04090003" w:tentative="1">
+      <w:start w:val="1"/>
+      <w:numFmt w:val="bullet"/>
+      <w:lvlText w:val="o"/>
+      <w:lvlJc w:val="left"/>
+      <w:pPr>
+        <w:ind w:left="3600" w:hanging="360"/>
+      </w:pPr>
+      <w:rPr>
+        <w:rFonts w:ascii="Courier New" w:hAnsi="Courier New" w:cs="Courier New" w:hint="default"/>
+      </w:rPr>
+    </w:lvl>
+    <w:lvl w:ilvl="5" w:tplc="04090005" w:tentative="1">
+      <w:start w:val="1"/>
+      <w:numFmt w:val="bullet"/>
+      <w:lvlText w:val=""/>
+      <w:lvlJc w:val="left"/>
+      <w:pPr>
+        <w:ind w:left="4320" w:hanging="360"/>
+      </w:pPr>
+      <w:rPr>
+        <w:rFonts w:ascii="Wingdings" w:hAnsi="Wingdings" w:hint="default"/>
+      </w:rPr>
+    </w:lvl>
+    <w:lvl w:ilvl="6" w:tplc="04090001" w:tentative="1">
+      <w:start w:val="1"/>
+      <w:numFmt w:val="bullet"/>
+      <w:lvlText w:val=""/>
+      <w:lvlJc w:val="left"/>
+      <w:pPr>
+        <w:ind w:left="5040" w:hanging="360"/>
+      </w:pPr>
+      <w:rPr>
+        <w:rFonts w:ascii="Symbol" w:hAnsi="Symbol" w:hint="default"/>
+      </w:rPr>
+    </w:lvl>
+    <w:lvl w:ilvl="7" w:tplc="04090003" w:tentative="1">
+      <w:start w:val="1"/>
+      <w:numFmt w:val="bullet"/>
+      <w:lvlText w:val="o"/>
+      <w:lvlJc w:val="left"/>
+      <w:pPr>
+        <w:ind w:left="5760" w:hanging="360"/>
+      </w:pPr>
+      <w:rPr>
+        <w:rFonts w:ascii="Courier New" w:hAnsi="Courier New" w:cs="Courier New" w:hint="default"/>
+      </w:rPr>
+    </w:lvl>
+    <w:lvl w:ilvl="8" w:tplc="04090005" w:tentative="1">
+      <w:start w:val="1"/>
+      <w:numFmt w:val="bullet"/>
+      <w:lvlText w:val=""/>
+      <w:lvlJc w:val="left"/>
+      <w:pPr>
+        <w:ind w:left="6480" w:hanging="360"/>
+      </w:pPr>
+      <w:rPr>
+        <w:rFonts w:ascii="Wingdings" w:hAnsi="Wingdings" w:hint="default"/>
+      </w:rPr>
+    </w:lvl>
+  </w:abstractNum>
+  <w:num w:numId="1" w16cid:durableId="1856189364">
+    <w:abstractNumId w:val="0"/>
+  </w:num>
+</w:numbering>
 </file>
 
 <file path=word/styles.xml><?xml version="1.0" encoding="utf-8"?>

</xml_diff>